<commit_message>
Memoria terminada - Jorge
</commit_message>
<xml_diff>
--- a/Memoria practica 2.docx
+++ b/Memoria practica 2.docx
@@ -297,6 +297,84 @@
       <w:r>
         <w:t>) y una gráfica con los mejores valores obtenidos al variar los valores de probabilidad de cruce, mutación u número de generaciones (parte opcional).</w:t>
       </w:r>
+      <w:r>
+        <w:t xml:space="preserve"> Los valores a introducir en la parte opcional </w:t>
+      </w:r>
+      <w:proofErr w:type="gramStart"/>
+      <w:r>
+        <w:t>es</w:t>
+      </w:r>
+      <w:proofErr w:type="gramEnd"/>
+      <w:r>
+        <w:t xml:space="preserve">, valor </w:t>
+      </w:r>
+      <w:proofErr w:type="spellStart"/>
+      <w:r>
+        <w:t>minimo</w:t>
+      </w:r>
+      <w:proofErr w:type="spellEnd"/>
+      <w:r>
+        <w:t>, valor máximo e incremento respectivamente.</w:t>
+      </w:r>
+    </w:p>
+    <w:p>
+      <w:pPr>
+        <w:jc w:val="center"/>
+      </w:pPr>
+      <w:r>
+        <w:rPr>
+          <w:noProof/>
+          <w:lang w:eastAsia="es-ES"/>
+        </w:rPr>
+        <w:drawing>
+          <wp:inline distT="0" distB="0" distL="0" distR="0">
+            <wp:extent cx="3048000" cy="1621996"/>
+            <wp:effectExtent l="0" t="0" r="0" b="0"/>
+            <wp:docPr id="15" name="Imagen 15" descr="C:\Users\Jorge\Desktop\5.png"/>
+            <wp:cNvGraphicFramePr>
+              <a:graphicFrameLocks xmlns:a="http://schemas.openxmlformats.org/drawingml/2006/main" noChangeAspect="1"/>
+            </wp:cNvGraphicFramePr>
+            <a:graphic xmlns:a="http://schemas.openxmlformats.org/drawingml/2006/main">
+              <a:graphicData uri="http://schemas.openxmlformats.org/drawingml/2006/picture">
+                <pic:pic xmlns:pic="http://schemas.openxmlformats.org/drawingml/2006/picture">
+                  <pic:nvPicPr>
+                    <pic:cNvPr id="0" name="Picture 11" descr="C:\Users\Jorge\Desktop\5.png"/>
+                    <pic:cNvPicPr>
+                      <a:picLocks noChangeAspect="1" noChangeArrowheads="1"/>
+                    </pic:cNvPicPr>
+                  </pic:nvPicPr>
+                  <pic:blipFill>
+                    <a:blip r:embed="rId6">
+                      <a:extLst>
+                        <a:ext uri="{28A0092B-C50C-407E-A947-70E740481C1C}">
+                          <a14:useLocalDpi xmlns:a14="http://schemas.microsoft.com/office/drawing/2010/main" val="0"/>
+                        </a:ext>
+                      </a:extLst>
+                    </a:blip>
+                    <a:srcRect/>
+                    <a:stretch>
+                      <a:fillRect/>
+                    </a:stretch>
+                  </pic:blipFill>
+                  <pic:spPr bwMode="auto">
+                    <a:xfrm>
+                      <a:off x="0" y="0"/>
+                      <a:ext cx="3072079" cy="1634810"/>
+                    </a:xfrm>
+                    <a:prstGeom prst="rect">
+                      <a:avLst/>
+                    </a:prstGeom>
+                    <a:noFill/>
+                    <a:ln>
+                      <a:noFill/>
+                    </a:ln>
+                  </pic:spPr>
+                </pic:pic>
+              </a:graphicData>
+            </a:graphic>
+          </wp:inline>
+        </w:drawing>
+      </w:r>
     </w:p>
     <w:p>
       <w:pPr>
@@ -351,6 +429,7 @@
     </w:p>
     <w:p>
       <w:r>
+        <w:lastRenderedPageBreak/>
         <w:t>La aptitud se calcula sumando la distancia de la ciudad 0 a la 1, 1 a la 2… hasta n. Más la distancia de la última ciudad a la ciudad inicial (de n a 0). Siendo la ciudad inicial siempre Madrid.</w:t>
       </w:r>
     </w:p>
@@ -407,7 +486,6 @@
         <w:rPr>
           <w:u w:val="single"/>
         </w:rPr>
-        <w:lastRenderedPageBreak/>
         <w:t>Método propio de cruce:</w:t>
       </w:r>
     </w:p>
@@ -521,6 +599,9 @@
       </w:r>
     </w:p>
     <w:p>
+      <w:pPr>
+        <w:jc w:val="center"/>
+      </w:pPr>
       <w:r>
         <w:rPr>
           <w:noProof/>
@@ -544,7 +625,7 @@
                     </pic:cNvPicPr>
                   </pic:nvPicPr>
                   <pic:blipFill>
-                    <a:blip r:embed="rId6">
+                    <a:blip r:embed="rId7">
                       <a:extLst>
                         <a:ext uri="{28A0092B-C50C-407E-A947-70E740481C1C}">
                           <a14:useLocalDpi xmlns:a14="http://schemas.microsoft.com/office/drawing/2010/main" val="0"/>
@@ -578,8 +659,10 @@
     </w:p>
     <w:p>
       <w:r>
+        <w:lastRenderedPageBreak/>
         <w:t xml:space="preserve">Mejor individuo: </w:t>
       </w:r>
+      <w:bookmarkStart w:id="0" w:name="_GoBack"/>
       <w:r>
         <w:rPr>
           <w:noProof/>
@@ -603,7 +686,7 @@
                     </pic:cNvPicPr>
                   </pic:nvPicPr>
                   <pic:blipFill>
-                    <a:blip r:embed="rId7">
+                    <a:blip r:embed="rId8">
                       <a:extLst>
                         <a:ext uri="{28A0092B-C50C-407E-A947-70E740481C1C}">
                           <a14:useLocalDpi xmlns:a14="http://schemas.microsoft.com/office/drawing/2010/main" val="0"/>
@@ -634,6 +717,7 @@
           </wp:inline>
         </w:drawing>
       </w:r>
+      <w:bookmarkEnd w:id="0"/>
     </w:p>
     <w:p>
       <w:r>
@@ -706,7 +790,7 @@
                     </pic:cNvPicPr>
                   </pic:nvPicPr>
                   <pic:blipFill>
-                    <a:blip r:embed="rId8">
+                    <a:blip r:embed="rId9">
                       <a:extLst>
                         <a:ext uri="{28A0092B-C50C-407E-A947-70E740481C1C}">
                           <a14:useLocalDpi xmlns:a14="http://schemas.microsoft.com/office/drawing/2010/main" val="0"/>
@@ -767,7 +851,7 @@
                     </pic:cNvPicPr>
                   </pic:nvPicPr>
                   <pic:blipFill>
-                    <a:blip r:embed="rId9">
+                    <a:blip r:embed="rId10">
                       <a:extLst>
                         <a:ext uri="{28A0092B-C50C-407E-A947-70E740481C1C}">
                           <a14:useLocalDpi xmlns:a14="http://schemas.microsoft.com/office/drawing/2010/main" val="0"/>
@@ -834,6 +918,7 @@
     </w:p>
     <w:p>
       <w:r>
+        <w:lastRenderedPageBreak/>
         <w:t xml:space="preserve">Los resultados y gráficas son iguales a la combinación anterior solo que la media de mejores aptitudes por generación </w:t>
       </w:r>
       <w:r>
@@ -964,7 +1049,7 @@
                     </pic:cNvPicPr>
                   </pic:nvPicPr>
                   <pic:blipFill>
-                    <a:blip r:embed="rId10">
+                    <a:blip r:embed="rId11">
                       <a:extLst>
                         <a:ext uri="{28A0092B-C50C-407E-A947-70E740481C1C}">
                           <a14:useLocalDpi xmlns:a14="http://schemas.microsoft.com/office/drawing/2010/main" val="0"/>
@@ -1046,6 +1131,7 @@
           <w:noProof/>
           <w:lang w:eastAsia="es-ES"/>
         </w:rPr>
+        <w:lastRenderedPageBreak/>
         <w:drawing>
           <wp:inline distT="0" distB="0" distL="0" distR="0">
             <wp:extent cx="5919207" cy="3257550"/>
@@ -1064,7 +1150,7 @@
                     </pic:cNvPicPr>
                   </pic:nvPicPr>
                   <pic:blipFill>
-                    <a:blip r:embed="rId11">
+                    <a:blip r:embed="rId12">
                       <a:extLst>
                         <a:ext uri="{28A0092B-C50C-407E-A947-70E740481C1C}">
                           <a14:useLocalDpi xmlns:a14="http://schemas.microsoft.com/office/drawing/2010/main" val="0"/>
@@ -1196,7 +1282,7 @@
                     </pic:cNvPicPr>
                   </pic:nvPicPr>
                   <pic:blipFill>
-                    <a:blip r:embed="rId12">
+                    <a:blip r:embed="rId13">
                       <a:extLst>
                         <a:ext uri="{28A0092B-C50C-407E-A947-70E740481C1C}">
                           <a14:useLocalDpi xmlns:a14="http://schemas.microsoft.com/office/drawing/2010/main" val="0"/>
@@ -1243,6 +1329,7 @@
         <w:rPr>
           <w:u w:val="single"/>
         </w:rPr>
+        <w:lastRenderedPageBreak/>
         <w:t xml:space="preserve">Torneo 3, Método cruce </w:t>
       </w:r>
       <w:r>
@@ -1288,7 +1375,7 @@
                     </pic:cNvPicPr>
                   </pic:nvPicPr>
                   <pic:blipFill>
-                    <a:blip r:embed="rId13">
+                    <a:blip r:embed="rId14">
                       <a:extLst>
                         <a:ext uri="{28A0092B-C50C-407E-A947-70E740481C1C}">
                           <a14:useLocalDpi xmlns:a14="http://schemas.microsoft.com/office/drawing/2010/main" val="0"/>
@@ -1396,6 +1483,7 @@
           <w:noProof/>
           <w:lang w:eastAsia="es-ES"/>
         </w:rPr>
+        <w:lastRenderedPageBreak/>
         <w:drawing>
           <wp:inline distT="0" distB="0" distL="0" distR="0">
             <wp:extent cx="5798053" cy="3190875"/>
@@ -1414,7 +1502,7 @@
                     </pic:cNvPicPr>
                   </pic:nvPicPr>
                   <pic:blipFill>
-                    <a:blip r:embed="rId13">
+                    <a:blip r:embed="rId14">
                       <a:extLst>
                         <a:ext uri="{28A0092B-C50C-407E-A947-70E740481C1C}">
                           <a14:useLocalDpi xmlns:a14="http://schemas.microsoft.com/office/drawing/2010/main" val="0"/>
@@ -1582,7 +1670,6 @@
         <w:rPr>
           <w:u w:val="single"/>
         </w:rPr>
-        <w:lastRenderedPageBreak/>
         <w:t>Torneo 3, Método cruce Ciclos, Método mutación Inversión</w:t>
       </w:r>
       <w:r>
@@ -1598,6 +1685,7 @@
           <w:noProof/>
           <w:lang w:eastAsia="es-ES"/>
         </w:rPr>
+        <w:lastRenderedPageBreak/>
         <w:drawing>
           <wp:inline distT="0" distB="0" distL="0" distR="0">
             <wp:extent cx="5972175" cy="3286700"/>
@@ -1616,7 +1704,7 @@
                     </pic:cNvPicPr>
                   </pic:nvPicPr>
                   <pic:blipFill>
-                    <a:blip r:embed="rId14">
+                    <a:blip r:embed="rId15">
                       <a:extLst>
                         <a:ext uri="{28A0092B-C50C-407E-A947-70E740481C1C}">
                           <a14:useLocalDpi xmlns:a14="http://schemas.microsoft.com/office/drawing/2010/main" val="0"/>
@@ -1677,7 +1765,7 @@
                     </pic:cNvPicPr>
                   </pic:nvPicPr>
                   <pic:blipFill>
-                    <a:blip r:embed="rId15">
+                    <a:blip r:embed="rId16">
                       <a:extLst>
                         <a:ext uri="{28A0092B-C50C-407E-A947-70E740481C1C}">
                           <a14:useLocalDpi xmlns:a14="http://schemas.microsoft.com/office/drawing/2010/main" val="0"/>
@@ -1733,7 +1821,7 @@
                     </pic:cNvPicPr>
                   </pic:nvPicPr>
                   <pic:blipFill>
-                    <a:blip r:embed="rId16">
+                    <a:blip r:embed="rId17">
                       <a:extLst>
                         <a:ext uri="{28A0092B-C50C-407E-A947-70E740481C1C}">
                           <a14:useLocalDpi xmlns:a14="http://schemas.microsoft.com/office/drawing/2010/main" val="0"/>
@@ -1790,7 +1878,7 @@
                     </pic:cNvPicPr>
                   </pic:nvPicPr>
                   <pic:blipFill>
-                    <a:blip r:embed="rId17">
+                    <a:blip r:embed="rId18">
                       <a:extLst>
                         <a:ext uri="{28A0092B-C50C-407E-A947-70E740481C1C}">
                           <a14:useLocalDpi xmlns:a14="http://schemas.microsoft.com/office/drawing/2010/main" val="0"/>
@@ -1892,7 +1980,7 @@
                     </pic:cNvPicPr>
                   </pic:nvPicPr>
                   <pic:blipFill>
-                    <a:blip r:embed="rId18">
+                    <a:blip r:embed="rId19">
                       <a:extLst>
                         <a:ext uri="{28A0092B-C50C-407E-A947-70E740481C1C}">
                           <a14:useLocalDpi xmlns:a14="http://schemas.microsoft.com/office/drawing/2010/main" val="0"/>
@@ -1953,8 +2041,6 @@
       <w:r>
         <w:t>Inversión o el método propio son los que hay que elegir para obtener los mejores resultados (de media).</w:t>
       </w:r>
-      <w:bookmarkStart w:id="0" w:name="_GoBack"/>
-      <w:bookmarkEnd w:id="0"/>
     </w:p>
     <w:p>
       <w:r>

</xml_diff>

<commit_message>
Corregido titulo (ponia practica 1) Convertido a PDF
</commit_message>
<xml_diff>
--- a/Memoria practica 2.docx
+++ b/Memoria practica 2.docx
@@ -35,7 +35,16 @@
           <w:sz w:val="28"/>
           <w:szCs w:val="28"/>
         </w:rPr>
-        <w:t>Práctica 1.</w:t>
+        <w:t>Práctica 2</w:t>
+      </w:r>
+      <w:bookmarkStart w:id="0" w:name="_GoBack"/>
+      <w:bookmarkEnd w:id="0"/>
+      <w:r>
+        <w:rPr>
+          <w:sz w:val="28"/>
+          <w:szCs w:val="28"/>
+        </w:rPr>
+        <w:t>.</w:t>
       </w:r>
     </w:p>
     <w:p>
@@ -49,13 +58,8 @@
         <w:pStyle w:val="Standard"/>
       </w:pPr>
       <w:r>
-        <w:t>Pablo Mac-</w:t>
-      </w:r>
-      <w:proofErr w:type="spellStart"/>
-      <w:r>
-        <w:t>Veigh</w:t>
-      </w:r>
-      <w:proofErr w:type="spellEnd"/>
+        <w:t>Pablo Mac-Veigh</w:t>
+      </w:r>
     </w:p>
     <w:p>
       <w:pPr>
@@ -120,7 +124,7 @@
     </w:p>
     <w:p>
       <w:pPr>
-        <w:pStyle w:val="Prrafodelista"/>
+        <w:pStyle w:val="ListParagraph"/>
         <w:numPr>
           <w:ilvl w:val="0"/>
           <w:numId w:val="1"/>
@@ -138,7 +142,7 @@
     </w:p>
     <w:p>
       <w:pPr>
-        <w:pStyle w:val="Prrafodelista"/>
+        <w:pStyle w:val="ListParagraph"/>
         <w:numPr>
           <w:ilvl w:val="0"/>
           <w:numId w:val="1"/>
@@ -156,7 +160,7 @@
     </w:p>
     <w:p>
       <w:pPr>
-        <w:pStyle w:val="Prrafodelista"/>
+        <w:pStyle w:val="ListParagraph"/>
         <w:numPr>
           <w:ilvl w:val="0"/>
           <w:numId w:val="1"/>
@@ -174,7 +178,7 @@
     </w:p>
     <w:p>
       <w:pPr>
-        <w:pStyle w:val="Prrafodelista"/>
+        <w:pStyle w:val="ListParagraph"/>
         <w:numPr>
           <w:ilvl w:val="0"/>
           <w:numId w:val="1"/>
@@ -192,7 +196,7 @@
     </w:p>
     <w:p>
       <w:pPr>
-        <w:pStyle w:val="Prrafodelista"/>
+        <w:pStyle w:val="ListParagraph"/>
         <w:numPr>
           <w:ilvl w:val="0"/>
           <w:numId w:val="1"/>
@@ -210,7 +214,7 @@
     </w:p>
     <w:p>
       <w:pPr>
-        <w:pStyle w:val="Prrafodelista"/>
+        <w:pStyle w:val="ListParagraph"/>
         <w:numPr>
           <w:ilvl w:val="0"/>
           <w:numId w:val="1"/>
@@ -228,7 +232,7 @@
     </w:p>
     <w:p>
       <w:pPr>
-        <w:pStyle w:val="Prrafodelista"/>
+        <w:pStyle w:val="ListParagraph"/>
         <w:numPr>
           <w:ilvl w:val="0"/>
           <w:numId w:val="1"/>
@@ -246,7 +250,7 @@
     </w:p>
     <w:p>
       <w:pPr>
-        <w:pStyle w:val="Prrafodelista"/>
+        <w:pStyle w:val="ListParagraph"/>
         <w:numPr>
           <w:ilvl w:val="0"/>
           <w:numId w:val="1"/>
@@ -279,42 +283,10 @@
     </w:p>
     <w:p>
       <w:r>
-        <w:t xml:space="preserve">Idéntico al de la práctica anterior. Pero, ahora consta de tres </w:t>
-      </w:r>
-      <w:proofErr w:type="spellStart"/>
-      <w:r>
-        <w:t>tabs</w:t>
-      </w:r>
-      <w:proofErr w:type="spellEnd"/>
-      <w:r>
-        <w:t xml:space="preserve"> adicionales donde se encuentran dos gráficos de la mejor solución encontrada (gráfico ordenado simulando el mapa de España y otro sin ordenar, cada uno en su respectivo </w:t>
-      </w:r>
-      <w:proofErr w:type="spellStart"/>
-      <w:r>
-        <w:t>tab</w:t>
-      </w:r>
-      <w:proofErr w:type="spellEnd"/>
-      <w:r>
-        <w:t>) y una gráfica con los mejores valores obtenidos al variar los valores de probabilidad de cruce, mutación u número de generaciones (parte opcional).</w:t>
-      </w:r>
-      <w:r>
-        <w:t xml:space="preserve"> Los valores a introducir en la parte opcional </w:t>
-      </w:r>
-      <w:proofErr w:type="gramStart"/>
-      <w:r>
-        <w:t>es</w:t>
-      </w:r>
-      <w:proofErr w:type="gramEnd"/>
-      <w:r>
-        <w:t xml:space="preserve">, valor </w:t>
-      </w:r>
-      <w:proofErr w:type="spellStart"/>
-      <w:r>
-        <w:t>minimo</w:t>
-      </w:r>
-      <w:proofErr w:type="spellEnd"/>
-      <w:r>
-        <w:t>, valor máximo e incremento respectivamente.</w:t>
+        <w:t>Idéntico al de la práctica anterior. Pero, ahora consta de tres tabs adicionales donde se encuentran dos gráficos de la mejor solución encontrada (gráfico ordenado simulando el mapa de España y otro sin ordenar, cada uno en su respectivo tab) y una gráfica con los mejores valores obtenidos al variar los valores de probabilidad de cruce, mutación u número de generaciones (parte opcional).</w:t>
+      </w:r>
+      <w:r>
+        <w:t xml:space="preserve"> Los valores a introducir en la parte opcional es, valor minimo, valor máximo e incremento respectivamente.</w:t>
       </w:r>
     </w:p>
     <w:p>
@@ -393,23 +365,7 @@
     </w:p>
     <w:p>
       <w:r>
-        <w:t xml:space="preserve">Los cromosomas se codifican con un </w:t>
-      </w:r>
-      <w:proofErr w:type="spellStart"/>
-      <w:r>
-        <w:t>array</w:t>
-      </w:r>
-      <w:proofErr w:type="spellEnd"/>
-      <w:r>
-        <w:t xml:space="preserve"> de genes de enteros, donde cada entero es la id de una ciudad y todos los cromosomas empiezan por la ciudad Madrid, los demás valores se generan aleatoriamente. El fenotipo es la conversión del </w:t>
-      </w:r>
-      <w:proofErr w:type="spellStart"/>
-      <w:r>
-        <w:t>array</w:t>
-      </w:r>
-      <w:proofErr w:type="spellEnd"/>
-      <w:r>
-        <w:t xml:space="preserve"> de entero (genes) a su respectivo nombre de ciudad.</w:t>
+        <w:t>Los cromosomas se codifican con un array de genes de enteros, donde cada entero es la id de una ciudad y todos los cromosomas empiezan por la ciudad Madrid, los demás valores se generan aleatoriamente. El fenotipo es la conversión del array de entero (genes) a su respectivo nombre de ciudad.</w:t>
       </w:r>
     </w:p>
     <w:p>
@@ -494,18 +450,10 @@
         <w:t>Se</w:t>
       </w:r>
       <w:r>
-        <w:t xml:space="preserve"> trata de ir eligiendo una ciudad de cada padre (50 % de probabilidad de coger del padre 1 o del 2) e ir añadiendo esa ciudad a un </w:t>
-      </w:r>
-      <w:proofErr w:type="spellStart"/>
-      <w:r>
-        <w:t>arra</w:t>
-      </w:r>
-      <w:r>
-        <w:t>y</w:t>
-      </w:r>
-      <w:proofErr w:type="spellEnd"/>
-      <w:r>
-        <w:t>. EL</w:t>
+        <w:t xml:space="preserve"> trata de ir eligiendo una ciudad de cada padre (50 % de probabilidad de coger del padre 1 o del 2) e ir añadiendo esa ciudad a un arra</w:t>
+      </w:r>
+      <w:r>
+        <w:t>y. EL</w:t>
       </w:r>
       <w:r>
         <w:t xml:space="preserve"> </w:t>
@@ -514,13 +462,8 @@
         <w:t>hijo 1 se formará</w:t>
       </w:r>
       <w:r>
-        <w:t xml:space="preserve"> cogiendo las ciudades por orden de ese </w:t>
-      </w:r>
-      <w:proofErr w:type="spellStart"/>
-      <w:r>
-        <w:t>array</w:t>
-      </w:r>
-      <w:proofErr w:type="spellEnd"/>
+        <w:t xml:space="preserve"> cogiendo las ciudades por orden de ese array</w:t>
+      </w:r>
       <w:r>
         <w:t xml:space="preserve"> (si ya no están es el hijo). Las ciudades restantes se introducirán en el hijo 2.</w:t>
       </w:r>
@@ -540,23 +483,7 @@
     </w:p>
     <w:p>
       <w:r>
-        <w:t xml:space="preserve">Se trata de coger un intervalo de genes (acotado por dos puntos aleatorios) del </w:t>
-      </w:r>
-      <w:proofErr w:type="spellStart"/>
-      <w:r>
-        <w:t>array</w:t>
-      </w:r>
-      <w:proofErr w:type="spellEnd"/>
-      <w:r>
-        <w:t xml:space="preserve"> de genes. Dicho intervalo es invertido (es decir, si se tiene 1-2-3 se cambia a 3-2-1) y es intercambiado por otro intervalo del mismo tamaño y escogido aleatoriamente del </w:t>
-      </w:r>
-      <w:proofErr w:type="spellStart"/>
-      <w:r>
-        <w:t>array</w:t>
-      </w:r>
-      <w:proofErr w:type="spellEnd"/>
-      <w:r>
-        <w:t xml:space="preserve"> de genes.</w:t>
+        <w:t>Se trata de coger un intervalo de genes (acotado por dos puntos aleatorios) del array de genes. Dicho intervalo es invertido (es decir, si se tiene 1-2-3 se cambia a 3-2-1) y es intercambiado por otro intervalo del mismo tamaño y escogido aleatoriamente del array de genes.</w:t>
       </w:r>
     </w:p>
     <w:p>
@@ -662,7 +589,6 @@
         <w:lastRenderedPageBreak/>
         <w:t xml:space="preserve">Mejor individuo: </w:t>
       </w:r>
-      <w:bookmarkStart w:id="0" w:name="_GoBack"/>
       <w:r>
         <w:rPr>
           <w:noProof/>
@@ -717,7 +643,6 @@
           </wp:inline>
         </w:drawing>
       </w:r>
-      <w:bookmarkEnd w:id="0"/>
     </w:p>
     <w:p>
       <w:r>
@@ -997,21 +922,7 @@
         <w:rPr>
           <w:u w:val="single"/>
         </w:rPr>
-        <w:t xml:space="preserve">Torneo 3, Método cruce </w:t>
-      </w:r>
-      <w:proofErr w:type="spellStart"/>
-      <w:r>
-        <w:rPr>
-          <w:u w:val="single"/>
-        </w:rPr>
-        <w:t>OX_OrdenPrioritario</w:t>
-      </w:r>
-      <w:proofErr w:type="spellEnd"/>
-      <w:r>
-        <w:rPr>
-          <w:u w:val="single"/>
-        </w:rPr>
-        <w:t xml:space="preserve">, Método mutación </w:t>
+        <w:t xml:space="preserve">Torneo 3, Método cruce OX_OrdenPrioritario, Método mutación </w:t>
       </w:r>
       <w:r>
         <w:rPr>
@@ -1099,19 +1010,7 @@
         <w:rPr>
           <w:u w:val="single"/>
         </w:rPr>
-        <w:t xml:space="preserve">Torneo 3, Método cruce </w:t>
-      </w:r>
-      <w:r>
-        <w:rPr>
-          <w:u w:val="single"/>
-        </w:rPr>
-        <w:t>Ciclos</w:t>
-      </w:r>
-      <w:r>
-        <w:rPr>
-          <w:u w:val="single"/>
-        </w:rPr>
-        <w:t xml:space="preserve">, Método mutación </w:t>
+        <w:t xml:space="preserve">Torneo 3, Método cruce Ciclos, Método mutación </w:t>
       </w:r>
       <w:r>
         <w:rPr>
@@ -1232,19 +1131,7 @@
         <w:rPr>
           <w:u w:val="single"/>
         </w:rPr>
-        <w:t xml:space="preserve">Torneo 3, Método cruce </w:t>
-      </w:r>
-      <w:r>
-        <w:rPr>
-          <w:u w:val="single"/>
-        </w:rPr>
-        <w:t>Recombinación de rutas (ERX)</w:t>
-      </w:r>
-      <w:r>
-        <w:rPr>
-          <w:u w:val="single"/>
-        </w:rPr>
-        <w:t xml:space="preserve">, Método mutación </w:t>
+        <w:t xml:space="preserve">Torneo 3, Método cruce Recombinación de rutas (ERX), Método mutación </w:t>
       </w:r>
       <w:r>
         <w:rPr>
@@ -1330,19 +1217,7 @@
           <w:u w:val="single"/>
         </w:rPr>
         <w:lastRenderedPageBreak/>
-        <w:t xml:space="preserve">Torneo 3, Método cruce </w:t>
-      </w:r>
-      <w:r>
-        <w:rPr>
-          <w:u w:val="single"/>
-        </w:rPr>
-        <w:t>Codificación Ordinal</w:t>
-      </w:r>
-      <w:r>
-        <w:rPr>
-          <w:u w:val="single"/>
-        </w:rPr>
-        <w:t xml:space="preserve">, Método mutación </w:t>
+        <w:t xml:space="preserve">Torneo 3, Método cruce Codificación Ordinal, Método mutación </w:t>
       </w:r>
       <w:r>
         <w:rPr>
@@ -1421,15 +1296,7 @@
     </w:p>
     <w:p>
       <w:r>
-        <w:t xml:space="preserve">Todos los métodos anteriores (que usan la mutación con inversión) producen unos valores parecidos y muy buenos. Todos tienen algunas generaciones que se acercan casi al cien por cien al óptimo. Con el método ERX la simulación suele tardar de </w:t>
-      </w:r>
-      <w:proofErr w:type="gramStart"/>
-      <w:r>
-        <w:t>media</w:t>
-      </w:r>
-      <w:proofErr w:type="gramEnd"/>
-      <w:r>
-        <w:t xml:space="preserve"> el doble que las demás, debido a los bloqueos, que suelen ser frecuentes, pero suele ser el que mejor resultado obtiene de media.</w:t>
+        <w:t>Todos los métodos anteriores (que usan la mutación con inversión) producen unos valores parecidos y muy buenos. Todos tienen algunas generaciones que se acercan casi al cien por cien al óptimo. Con el método ERX la simulación suele tardar de media el doble que las demás, debido a los bloqueos, que suelen ser frecuentes, pero suele ser el que mejor resultado obtiene de media.</w:t>
       </w:r>
     </w:p>
     <w:p/>
@@ -1443,7 +1310,7 @@
     </w:p>
     <w:p>
       <w:pPr>
-        <w:pStyle w:val="Prrafodelista"/>
+        <w:pStyle w:val="ListParagraph"/>
         <w:numPr>
           <w:ilvl w:val="0"/>
           <w:numId w:val="2"/>
@@ -1455,7 +1322,7 @@
     </w:p>
     <w:p>
       <w:pPr>
-        <w:pStyle w:val="Prrafodelista"/>
+        <w:pStyle w:val="ListParagraph"/>
         <w:numPr>
           <w:ilvl w:val="0"/>
           <w:numId w:val="2"/>
@@ -1467,7 +1334,7 @@
     </w:p>
     <w:p>
       <w:pPr>
-        <w:pStyle w:val="Prrafodelista"/>
+        <w:pStyle w:val="ListParagraph"/>
         <w:numPr>
           <w:ilvl w:val="0"/>
           <w:numId w:val="2"/>
@@ -1541,7 +1408,7 @@
     </w:p>
     <w:p>
       <w:pPr>
-        <w:pStyle w:val="Prrafodelista"/>
+        <w:pStyle w:val="ListParagraph"/>
         <w:numPr>
           <w:ilvl w:val="0"/>
           <w:numId w:val="2"/>
@@ -1562,7 +1429,7 @@
     </w:p>
     <w:p>
       <w:pPr>
-        <w:pStyle w:val="Prrafodelista"/>
+        <w:pStyle w:val="ListParagraph"/>
         <w:numPr>
           <w:ilvl w:val="0"/>
           <w:numId w:val="2"/>
@@ -1574,7 +1441,7 @@
     </w:p>
     <w:p>
       <w:pPr>
-        <w:pStyle w:val="Prrafodelista"/>
+        <w:pStyle w:val="ListParagraph"/>
         <w:numPr>
           <w:ilvl w:val="0"/>
           <w:numId w:val="2"/>
@@ -1599,21 +1466,7 @@
         <w:rPr>
           <w:u w:val="single"/>
         </w:rPr>
-        <w:t xml:space="preserve">Torneo 3, Método cruce </w:t>
-      </w:r>
-      <w:proofErr w:type="spellStart"/>
-      <w:r>
-        <w:rPr>
-          <w:u w:val="single"/>
-        </w:rPr>
-        <w:t>OX_OrdenPrioritario</w:t>
-      </w:r>
-      <w:proofErr w:type="spellEnd"/>
-      <w:r>
-        <w:rPr>
-          <w:u w:val="single"/>
-        </w:rPr>
-        <w:t>, Método mutación Inversión</w:t>
+        <w:t>Torneo 3, Método cruce OX_OrdenPrioritario, Método mutación Inversión</w:t>
       </w:r>
     </w:p>
     <w:p>
@@ -1670,13 +1523,7 @@
         <w:rPr>
           <w:u w:val="single"/>
         </w:rPr>
-        <w:t>Torneo 3, Método cruce Ciclos, Método mutación Inversión</w:t>
-      </w:r>
-      <w:r>
-        <w:rPr>
-          <w:u w:val="single"/>
-        </w:rPr>
-        <w:t>, Probabilidad mutación 6%, Nº generaciones 600</w:t>
+        <w:t>Torneo 3, Método cruce Ciclos, Método mutación Inversión, Probabilidad mutación 6%, Nº generaciones 600</w:t>
       </w:r>
     </w:p>
     <w:p>
@@ -1922,7 +1769,7 @@
     </w:p>
     <w:p>
       <w:pPr>
-        <w:pStyle w:val="Prrafodelista"/>
+        <w:pStyle w:val="ListParagraph"/>
         <w:numPr>
           <w:ilvl w:val="0"/>
           <w:numId w:val="2"/>
@@ -1934,7 +1781,7 @@
     </w:p>
     <w:p>
       <w:pPr>
-        <w:pStyle w:val="Prrafodelista"/>
+        <w:pStyle w:val="ListParagraph"/>
         <w:numPr>
           <w:ilvl w:val="0"/>
           <w:numId w:val="2"/>
@@ -1946,7 +1793,7 @@
     </w:p>
     <w:p>
       <w:pPr>
-        <w:pStyle w:val="Prrafodelista"/>
+        <w:pStyle w:val="ListParagraph"/>
         <w:numPr>
           <w:ilvl w:val="0"/>
           <w:numId w:val="2"/>
@@ -2014,7 +1861,7 @@
     </w:p>
     <w:p>
       <w:pPr>
-        <w:pStyle w:val="Prrafodelista"/>
+        <w:pStyle w:val="ListParagraph"/>
         <w:numPr>
           <w:ilvl w:val="0"/>
           <w:numId w:val="2"/>
@@ -2027,7 +1874,7 @@
     </w:p>
     <w:p>
       <w:pPr>
-        <w:pStyle w:val="Prrafodelista"/>
+        <w:pStyle w:val="ListParagraph"/>
         <w:numPr>
           <w:ilvl w:val="0"/>
           <w:numId w:val="2"/>
@@ -2049,7 +1896,7 @@
     </w:p>
     <w:p>
       <w:pPr>
-        <w:pStyle w:val="Prrafodelista"/>
+        <w:pStyle w:val="ListParagraph"/>
         <w:numPr>
           <w:ilvl w:val="0"/>
           <w:numId w:val="2"/>
@@ -2070,7 +1917,7 @@
     </w:p>
     <w:p>
       <w:pPr>
-        <w:pStyle w:val="Prrafodelista"/>
+        <w:pStyle w:val="ListParagraph"/>
         <w:numPr>
           <w:ilvl w:val="0"/>
           <w:numId w:val="2"/>
@@ -2085,7 +1932,7 @@
     </w:p>
     <w:p>
       <w:pPr>
-        <w:pStyle w:val="Prrafodelista"/>
+        <w:pStyle w:val="ListParagraph"/>
         <w:numPr>
           <w:ilvl w:val="0"/>
           <w:numId w:val="2"/>
@@ -2097,7 +1944,7 @@
     </w:p>
     <w:p>
       <w:pPr>
-        <w:pStyle w:val="Prrafodelista"/>
+        <w:pStyle w:val="ListParagraph"/>
         <w:numPr>
           <w:ilvl w:val="0"/>
           <w:numId w:val="2"/>
@@ -2112,7 +1959,7 @@
     </w:p>
     <w:p>
       <w:pPr>
-        <w:pStyle w:val="Prrafodelista"/>
+        <w:pStyle w:val="ListParagraph"/>
         <w:numPr>
           <w:ilvl w:val="0"/>
           <w:numId w:val="2"/>
@@ -2767,13 +2614,13 @@
     <w:name w:val="Normal"/>
     <w:qFormat/>
   </w:style>
-  <w:style w:type="character" w:default="1" w:styleId="Fuentedeprrafopredeter">
+  <w:style w:type="character" w:default="1" w:styleId="DefaultParagraphFont">
     <w:name w:val="Default Paragraph Font"/>
     <w:uiPriority w:val="1"/>
     <w:semiHidden/>
     <w:unhideWhenUsed/>
   </w:style>
-  <w:style w:type="table" w:default="1" w:styleId="Tablanormal">
+  <w:style w:type="table" w:default="1" w:styleId="TableNormal">
     <w:name w:val="Normal Table"/>
     <w:uiPriority w:val="99"/>
     <w:semiHidden/>
@@ -2788,7 +2635,7 @@
       </w:tblCellMar>
     </w:tblPr>
   </w:style>
-  <w:style w:type="numbering" w:default="1" w:styleId="Sinlista">
+  <w:style w:type="numbering" w:default="1" w:styleId="NoList">
     <w:name w:val="No List"/>
     <w:uiPriority w:val="99"/>
     <w:semiHidden/>
@@ -2812,7 +2659,7 @@
       <w:lang w:eastAsia="zh-CN" w:bidi="hi-IN"/>
     </w:rPr>
   </w:style>
-  <w:style w:type="paragraph" w:styleId="Prrafodelista">
+  <w:style w:type="paragraph" w:styleId="ListParagraph">
     <w:name w:val="List Paragraph"/>
     <w:basedOn w:val="Normal"/>
     <w:uiPriority w:val="34"/>

</xml_diff>